<commit_message>
tui with promt_toolkit and curses ver1.3
</commit_message>
<xml_diff>
--- a/BAO_CAO/REPORT_W7_NguyenThanhDuy_2210527.docx
+++ b/BAO_CAO/REPORT_W7_NguyenThanhDuy_2210527.docx
@@ -43,7 +43,7 @@
           <w:sz w:val="28"/>
           <w:szCs w:val="28"/>
         </w:rPr>
-        <w:t>BÁO CÁO TIẾN ĐỘ TUẦN 1(10/2/2025 – 16/12/2025)</w:t>
+        <w:t>BÁO CÁO TIẾN ĐỘ TUẦN 1(10/2/2025 – 16/2/2025)</w:t>
       </w:r>
     </w:p>
     <w:p>
@@ -432,6 +432,7 @@
       <w:r>
         <w:rPr>
           <w:rFonts w:asciiTheme="majorHAnsi" w:hAnsiTheme="majorHAnsi" w:cstheme="majorHAnsi"/>
+          <w:noProof/>
         </w:rPr>
         <w:drawing>
           <wp:anchor distT="0" distB="0" distL="114300" distR="114300" simplePos="0" relativeHeight="251658240" behindDoc="1" locked="0" layoutInCell="1" allowOverlap="1" wp14:anchorId="770E1C39" wp14:editId="6014F81C">
@@ -589,6 +590,7 @@
       <w:r>
         <w:rPr>
           <w:rFonts w:asciiTheme="majorHAnsi" w:hAnsiTheme="majorHAnsi" w:cstheme="majorHAnsi"/>
+          <w:noProof/>
           <w:lang w:val="en-US"/>
         </w:rPr>
         <w:lastRenderedPageBreak/>
@@ -714,6 +716,7 @@
       <w:r>
         <w:rPr>
           <w:rFonts w:asciiTheme="majorHAnsi" w:hAnsiTheme="majorHAnsi" w:cstheme="majorHAnsi"/>
+          <w:noProof/>
           <w:lang w:val="en-US"/>
         </w:rPr>
         <w:drawing>
@@ -882,6 +885,7 @@
       <w:r>
         <w:rPr>
           <w:rFonts w:asciiTheme="majorHAnsi" w:hAnsiTheme="majorHAnsi" w:cstheme="majorHAnsi"/>
+          <w:noProof/>
           <w:lang w:val="en-US"/>
         </w:rPr>
         <w:drawing>
@@ -1055,6 +1059,7 @@
       <w:r>
         <w:rPr>
           <w:rFonts w:asciiTheme="majorHAnsi" w:hAnsiTheme="majorHAnsi" w:cstheme="majorHAnsi"/>
+          <w:noProof/>
         </w:rPr>
         <w:lastRenderedPageBreak/>
         <w:drawing>
@@ -1239,6 +1244,7 @@
       <w:r>
         <w:rPr>
           <w:rFonts w:asciiTheme="majorHAnsi" w:hAnsiTheme="majorHAnsi" w:cstheme="majorHAnsi"/>
+          <w:noProof/>
           <w:lang w:val="en-US"/>
         </w:rPr>
         <w:drawing>
@@ -1288,6 +1294,7 @@
       <w:r>
         <w:rPr>
           <w:rFonts w:asciiTheme="majorHAnsi" w:hAnsiTheme="majorHAnsi" w:cstheme="majorHAnsi"/>
+          <w:noProof/>
           <w:lang w:val="en-US"/>
         </w:rPr>
         <w:lastRenderedPageBreak/>
@@ -1357,6 +1364,7 @@
       <w:r>
         <w:rPr>
           <w:rFonts w:asciiTheme="majorHAnsi" w:hAnsiTheme="majorHAnsi" w:cstheme="majorHAnsi"/>
+          <w:noProof/>
           <w:lang w:val="en-US"/>
         </w:rPr>
         <w:drawing>
@@ -1418,6 +1426,7 @@
       <w:r>
         <w:rPr>
           <w:rFonts w:asciiTheme="majorHAnsi" w:hAnsiTheme="majorHAnsi" w:cstheme="majorHAnsi"/>
+          <w:noProof/>
           <w:lang w:val="en-US"/>
         </w:rPr>
         <w:lastRenderedPageBreak/>
@@ -1489,6 +1498,7 @@
       <w:r>
         <w:rPr>
           <w:rFonts w:asciiTheme="majorHAnsi" w:hAnsiTheme="majorHAnsi" w:cstheme="majorHAnsi"/>
+          <w:noProof/>
           <w:lang w:val="en-US"/>
         </w:rPr>
         <w:drawing>
@@ -1538,6 +1548,7 @@
       <w:r>
         <w:rPr>
           <w:rFonts w:asciiTheme="majorHAnsi" w:hAnsiTheme="majorHAnsi" w:cstheme="majorHAnsi"/>
+          <w:noProof/>
           <w:lang w:val="en-US"/>
         </w:rPr>
         <w:lastRenderedPageBreak/>

</xml_diff>